<commit_message>
update files to use quarto documentation
</commit_message>
<xml_diff>
--- a/inst/templates/template.docx
+++ b/inst/templates/template.docx
@@ -1,6 +1,6 @@
 
 <file path=word/document.xml><?xml version="1.0" encoding="utf-8"?>
-<w:document xmlns:wpc="http://schemas.microsoft.com/office/word/2010/wordprocessingCanvas" xmlns:cx="http://schemas.microsoft.com/office/drawing/2014/chartex" xmlns:cx1="http://schemas.microsoft.com/office/drawing/2015/9/8/chartex" xmlns:cx2="http://schemas.microsoft.com/office/drawing/2015/10/21/chartex" xmlns:cx3="http://schemas.microsoft.com/office/drawing/2016/5/9/chartex" xmlns:cx4="http://schemas.microsoft.com/office/drawing/2016/5/10/chartex" xmlns:cx5="http://schemas.microsoft.com/office/drawing/2016/5/11/chartex" xmlns:cx6="http://schemas.microsoft.com/office/drawing/2016/5/12/chartex" xmlns:cx7="http://schemas.microsoft.com/office/drawing/2016/5/13/chartex" xmlns:cx8="http://schemas.microsoft.com/office/drawing/2016/5/14/chartex" xmlns:mc="http://schemas.openxmlformats.org/markup-compatibility/2006" xmlns:aink="http://schemas.microsoft.com/office/drawing/2016/ink" xmlns:am3d="http://schemas.microsoft.com/office/drawing/2017/model3d" xmlns:o="urn:schemas-microsoft-com:office:office" xmlns:r="http://schemas.openxmlformats.org/officeDocument/2006/relationships" xmlns:m="http://schemas.openxmlformats.org/officeDocument/2006/math" xmlns:v="urn:schemas-microsoft-com:vml" xmlns:wp14="http://schemas.microsoft.com/office/word/2010/wordprocessingDrawing" xmlns:wp="http://schemas.openxmlformats.org/drawingml/2006/wordprocessingDrawing" xmlns:w10="urn:schemas-microsoft-com:office:word" xmlns:w="http://schemas.openxmlformats.org/wordprocessingml/2006/main" xmlns:w14="http://schemas.microsoft.com/office/word/2010/wordml" xmlns:w15="http://schemas.microsoft.com/office/word/2012/wordml" xmlns:w16cex="http://schemas.microsoft.com/office/word/2018/wordml/cex" xmlns:w16cid="http://schemas.microsoft.com/office/word/2016/wordml/cid" xmlns:w16="http://schemas.microsoft.com/office/word/2018/wordml" xmlns:w16se="http://schemas.microsoft.com/office/word/2015/wordml/symex" xmlns:wpg="http://schemas.microsoft.com/office/word/2010/wordprocessingGroup" xmlns:wpi="http://schemas.microsoft.com/office/word/2010/wordprocessingInk" xmlns:wne="http://schemas.microsoft.com/office/word/2006/wordml" xmlns:wps="http://schemas.microsoft.com/office/word/2010/wordprocessingShape" mc:Ignorable="w14 w15 w16se w16cid w16 w16cex wp14">
+<w:document xmlns:wpc="http://schemas.microsoft.com/office/word/2010/wordprocessingCanvas" xmlns:cx="http://schemas.microsoft.com/office/drawing/2014/chartex" xmlns:cx1="http://schemas.microsoft.com/office/drawing/2015/9/8/chartex" xmlns:cx2="http://schemas.microsoft.com/office/drawing/2015/10/21/chartex" xmlns:cx3="http://schemas.microsoft.com/office/drawing/2016/5/9/chartex" xmlns:cx4="http://schemas.microsoft.com/office/drawing/2016/5/10/chartex" xmlns:cx5="http://schemas.microsoft.com/office/drawing/2016/5/11/chartex" xmlns:cx6="http://schemas.microsoft.com/office/drawing/2016/5/12/chartex" xmlns:cx7="http://schemas.microsoft.com/office/drawing/2016/5/13/chartex" xmlns:cx8="http://schemas.microsoft.com/office/drawing/2016/5/14/chartex" xmlns:mc="http://schemas.openxmlformats.org/markup-compatibility/2006" xmlns:aink="http://schemas.microsoft.com/office/drawing/2016/ink" xmlns:am3d="http://schemas.microsoft.com/office/drawing/2017/model3d" xmlns:o="urn:schemas-microsoft-com:office:office" xmlns:oel="http://schemas.microsoft.com/office/2019/extlst" xmlns:r="http://schemas.openxmlformats.org/officeDocument/2006/relationships" xmlns:m="http://schemas.openxmlformats.org/officeDocument/2006/math" xmlns:v="urn:schemas-microsoft-com:vml" xmlns:wp14="http://schemas.microsoft.com/office/word/2010/wordprocessingDrawing" xmlns:wp="http://schemas.openxmlformats.org/drawingml/2006/wordprocessingDrawing" xmlns:w10="urn:schemas-microsoft-com:office:word" xmlns:w="http://schemas.openxmlformats.org/wordprocessingml/2006/main" xmlns:w14="http://schemas.microsoft.com/office/word/2010/wordml" xmlns:w15="http://schemas.microsoft.com/office/word/2012/wordml" xmlns:w16cex="http://schemas.microsoft.com/office/word/2018/wordml/cex" xmlns:w16cid="http://schemas.microsoft.com/office/word/2016/wordml/cid" xmlns:w16="http://schemas.microsoft.com/office/word/2018/wordml" xmlns:w16sdtdh="http://schemas.microsoft.com/office/word/2020/wordml/sdtdatahash" xmlns:w16se="http://schemas.microsoft.com/office/word/2015/wordml/symex" xmlns:wpg="http://schemas.microsoft.com/office/word/2010/wordprocessingGroup" xmlns:wpi="http://schemas.microsoft.com/office/word/2010/wordprocessingInk" xmlns:wne="http://schemas.microsoft.com/office/word/2006/wordml" xmlns:wps="http://schemas.microsoft.com/office/word/2010/wordprocessingShape" mc:Ignorable="w14 w15 w16se w16cid w16 w16cex w16sdtdh wp14">
   <w:body>
     <w:p>
       <w:pPr>
@@ -304,6 +304,8 @@
       <w:bookmarkEnd w:id="6"/>
     </w:p>
     <w:sectPr>
+      <w:footerReference w:type="even" r:id="rId9"/>
+      <w:footerReference w:type="default" r:id="rId10"/>
       <w:pgSz w:w="12240" w:h="15840"/>
       <w:pgMar w:top="1440" w:right="1080" w:bottom="1440" w:left="1080" w:header="720" w:footer="720" w:gutter="0"/>
       <w:lnNumType w:countBy="1" w:restart="continuous"/>
@@ -315,7 +317,7 @@
 </file>
 
 <file path=word/endnotes.xml><?xml version="1.0" encoding="utf-8"?>
-<w:endnotes xmlns:wpc="http://schemas.microsoft.com/office/word/2010/wordprocessingCanvas" xmlns:cx="http://schemas.microsoft.com/office/drawing/2014/chartex" xmlns:cx1="http://schemas.microsoft.com/office/drawing/2015/9/8/chartex" xmlns:cx2="http://schemas.microsoft.com/office/drawing/2015/10/21/chartex" xmlns:cx3="http://schemas.microsoft.com/office/drawing/2016/5/9/chartex" xmlns:cx4="http://schemas.microsoft.com/office/drawing/2016/5/10/chartex" xmlns:cx5="http://schemas.microsoft.com/office/drawing/2016/5/11/chartex" xmlns:cx6="http://schemas.microsoft.com/office/drawing/2016/5/12/chartex" xmlns:cx7="http://schemas.microsoft.com/office/drawing/2016/5/13/chartex" xmlns:cx8="http://schemas.microsoft.com/office/drawing/2016/5/14/chartex" xmlns:mc="http://schemas.openxmlformats.org/markup-compatibility/2006" xmlns:aink="http://schemas.microsoft.com/office/drawing/2016/ink" xmlns:am3d="http://schemas.microsoft.com/office/drawing/2017/model3d" xmlns:o="urn:schemas-microsoft-com:office:office" xmlns:r="http://schemas.openxmlformats.org/officeDocument/2006/relationships" xmlns:m="http://schemas.openxmlformats.org/officeDocument/2006/math" xmlns:v="urn:schemas-microsoft-com:vml" xmlns:wp14="http://schemas.microsoft.com/office/word/2010/wordprocessingDrawing" xmlns:wp="http://schemas.openxmlformats.org/drawingml/2006/wordprocessingDrawing" xmlns:w10="urn:schemas-microsoft-com:office:word" xmlns:w="http://schemas.openxmlformats.org/wordprocessingml/2006/main" xmlns:w14="http://schemas.microsoft.com/office/word/2010/wordml" xmlns:w15="http://schemas.microsoft.com/office/word/2012/wordml" xmlns:w16cex="http://schemas.microsoft.com/office/word/2018/wordml/cex" xmlns:w16cid="http://schemas.microsoft.com/office/word/2016/wordml/cid" xmlns:w16="http://schemas.microsoft.com/office/word/2018/wordml" xmlns:w16se="http://schemas.microsoft.com/office/word/2015/wordml/symex" xmlns:wpg="http://schemas.microsoft.com/office/word/2010/wordprocessingGroup" xmlns:wpi="http://schemas.microsoft.com/office/word/2010/wordprocessingInk" xmlns:wne="http://schemas.microsoft.com/office/word/2006/wordml" xmlns:wps="http://schemas.microsoft.com/office/word/2010/wordprocessingShape" mc:Ignorable="w14 w15 w16se w16cid w16 w16cex wp14">
+<w:endnotes xmlns:wpc="http://schemas.microsoft.com/office/word/2010/wordprocessingCanvas" xmlns:cx="http://schemas.microsoft.com/office/drawing/2014/chartex" xmlns:cx1="http://schemas.microsoft.com/office/drawing/2015/9/8/chartex" xmlns:cx2="http://schemas.microsoft.com/office/drawing/2015/10/21/chartex" xmlns:cx3="http://schemas.microsoft.com/office/drawing/2016/5/9/chartex" xmlns:cx4="http://schemas.microsoft.com/office/drawing/2016/5/10/chartex" xmlns:cx5="http://schemas.microsoft.com/office/drawing/2016/5/11/chartex" xmlns:cx6="http://schemas.microsoft.com/office/drawing/2016/5/12/chartex" xmlns:cx7="http://schemas.microsoft.com/office/drawing/2016/5/13/chartex" xmlns:cx8="http://schemas.microsoft.com/office/drawing/2016/5/14/chartex" xmlns:mc="http://schemas.openxmlformats.org/markup-compatibility/2006" xmlns:aink="http://schemas.microsoft.com/office/drawing/2016/ink" xmlns:am3d="http://schemas.microsoft.com/office/drawing/2017/model3d" xmlns:o="urn:schemas-microsoft-com:office:office" xmlns:oel="http://schemas.microsoft.com/office/2019/extlst" xmlns:r="http://schemas.openxmlformats.org/officeDocument/2006/relationships" xmlns:m="http://schemas.openxmlformats.org/officeDocument/2006/math" xmlns:v="urn:schemas-microsoft-com:vml" xmlns:wp14="http://schemas.microsoft.com/office/word/2010/wordprocessingDrawing" xmlns:wp="http://schemas.openxmlformats.org/drawingml/2006/wordprocessingDrawing" xmlns:w10="urn:schemas-microsoft-com:office:word" xmlns:w="http://schemas.openxmlformats.org/wordprocessingml/2006/main" xmlns:w14="http://schemas.microsoft.com/office/word/2010/wordml" xmlns:w15="http://schemas.microsoft.com/office/word/2012/wordml" xmlns:w16cex="http://schemas.microsoft.com/office/word/2018/wordml/cex" xmlns:w16cid="http://schemas.microsoft.com/office/word/2016/wordml/cid" xmlns:w16="http://schemas.microsoft.com/office/word/2018/wordml" xmlns:w16sdtdh="http://schemas.microsoft.com/office/word/2020/wordml/sdtdatahash" xmlns:w16se="http://schemas.microsoft.com/office/word/2015/wordml/symex" xmlns:wpg="http://schemas.microsoft.com/office/word/2010/wordprocessingGroup" xmlns:wpi="http://schemas.microsoft.com/office/word/2010/wordprocessingInk" xmlns:wne="http://schemas.microsoft.com/office/word/2006/wordml" xmlns:wps="http://schemas.microsoft.com/office/word/2010/wordprocessingShape" mc:Ignorable="w14 w15 w16se w16cid w16 w16cex w16sdtdh wp14">
   <w:endnote w:type="separator" w:id="-1">
     <w:p>
       <w:pPr>
@@ -339,8 +341,161 @@
 </w:endnotes>
 </file>
 
+<file path=word/footer1.xml><?xml version="1.0" encoding="utf-8"?>
+<w:ftr xmlns:wpc="http://schemas.microsoft.com/office/word/2010/wordprocessingCanvas" xmlns:cx="http://schemas.microsoft.com/office/drawing/2014/chartex" xmlns:cx1="http://schemas.microsoft.com/office/drawing/2015/9/8/chartex" xmlns:cx2="http://schemas.microsoft.com/office/drawing/2015/10/21/chartex" xmlns:cx3="http://schemas.microsoft.com/office/drawing/2016/5/9/chartex" xmlns:cx4="http://schemas.microsoft.com/office/drawing/2016/5/10/chartex" xmlns:cx5="http://schemas.microsoft.com/office/drawing/2016/5/11/chartex" xmlns:cx6="http://schemas.microsoft.com/office/drawing/2016/5/12/chartex" xmlns:cx7="http://schemas.microsoft.com/office/drawing/2016/5/13/chartex" xmlns:cx8="http://schemas.microsoft.com/office/drawing/2016/5/14/chartex" xmlns:mc="http://schemas.openxmlformats.org/markup-compatibility/2006" xmlns:aink="http://schemas.microsoft.com/office/drawing/2016/ink" xmlns:am3d="http://schemas.microsoft.com/office/drawing/2017/model3d" xmlns:o="urn:schemas-microsoft-com:office:office" xmlns:oel="http://schemas.microsoft.com/office/2019/extlst" xmlns:r="http://schemas.openxmlformats.org/officeDocument/2006/relationships" xmlns:m="http://schemas.openxmlformats.org/officeDocument/2006/math" xmlns:v="urn:schemas-microsoft-com:vml" xmlns:wp14="http://schemas.microsoft.com/office/word/2010/wordprocessingDrawing" xmlns:wp="http://schemas.openxmlformats.org/drawingml/2006/wordprocessingDrawing" xmlns:w10="urn:schemas-microsoft-com:office:word" xmlns:w="http://schemas.openxmlformats.org/wordprocessingml/2006/main" xmlns:w14="http://schemas.microsoft.com/office/word/2010/wordml" xmlns:w15="http://schemas.microsoft.com/office/word/2012/wordml" xmlns:w16cex="http://schemas.microsoft.com/office/word/2018/wordml/cex" xmlns:w16cid="http://schemas.microsoft.com/office/word/2016/wordml/cid" xmlns:w16="http://schemas.microsoft.com/office/word/2018/wordml" xmlns:w16sdtdh="http://schemas.microsoft.com/office/word/2020/wordml/sdtdatahash" xmlns:w16se="http://schemas.microsoft.com/office/word/2015/wordml/symex" xmlns:wpg="http://schemas.microsoft.com/office/word/2010/wordprocessingGroup" xmlns:wpi="http://schemas.microsoft.com/office/word/2010/wordprocessingInk" xmlns:wne="http://schemas.microsoft.com/office/word/2006/wordml" xmlns:wps="http://schemas.microsoft.com/office/word/2010/wordprocessingShape" mc:Ignorable="w14 w15 w16se w16cid w16 w16cex w16sdtdh wp14">
+  <w:sdt>
+    <w:sdtPr>
+      <w:rPr>
+        <w:rStyle w:val="PageNumber"/>
+      </w:rPr>
+      <w:id w:val="-2063869114"/>
+      <w:docPartObj>
+        <w:docPartGallery w:val="Page Numbers (Bottom of Page)"/>
+        <w:docPartUnique/>
+      </w:docPartObj>
+    </w:sdtPr>
+    <w:sdtContent>
+      <w:p>
+        <w:pPr>
+          <w:pStyle w:val="Footer"/>
+          <w:framePr w:wrap="none" w:vAnchor="text" w:hAnchor="margin" w:xAlign="right" w:y="1"/>
+          <w:rPr>
+            <w:rStyle w:val="PageNumber"/>
+          </w:rPr>
+        </w:pPr>
+        <w:r>
+          <w:rPr>
+            <w:rStyle w:val="PageNumber"/>
+          </w:rPr>
+          <w:fldChar w:fldCharType="begin"/>
+        </w:r>
+        <w:r>
+          <w:rPr>
+            <w:rStyle w:val="PageNumber"/>
+          </w:rPr>
+          <w:instrText xml:space="preserve"> PAGE </w:instrText>
+        </w:r>
+        <w:r>
+          <w:rPr>
+            <w:rStyle w:val="PageNumber"/>
+          </w:rPr>
+          <w:fldChar w:fldCharType="separate"/>
+        </w:r>
+        <w:r>
+          <w:rPr>
+            <w:rStyle w:val="PageNumber"/>
+            <w:noProof/>
+          </w:rPr>
+          <w:t>1</w:t>
+        </w:r>
+        <w:r>
+          <w:rPr>
+            <w:rStyle w:val="PageNumber"/>
+          </w:rPr>
+          <w:fldChar w:fldCharType="end"/>
+        </w:r>
+      </w:p>
+    </w:sdtContent>
+  </w:sdt>
+  <w:p>
+    <w:pPr>
+      <w:pStyle w:val="Footer"/>
+      <w:ind w:right="360"/>
+    </w:pPr>
+  </w:p>
+</w:ftr>
+</file>
+
+<file path=word/footer2.xml><?xml version="1.0" encoding="utf-8"?>
+<w:ftr xmlns:wpc="http://schemas.microsoft.com/office/word/2010/wordprocessingCanvas" xmlns:cx="http://schemas.microsoft.com/office/drawing/2014/chartex" xmlns:cx1="http://schemas.microsoft.com/office/drawing/2015/9/8/chartex" xmlns:cx2="http://schemas.microsoft.com/office/drawing/2015/10/21/chartex" xmlns:cx3="http://schemas.microsoft.com/office/drawing/2016/5/9/chartex" xmlns:cx4="http://schemas.microsoft.com/office/drawing/2016/5/10/chartex" xmlns:cx5="http://schemas.microsoft.com/office/drawing/2016/5/11/chartex" xmlns:cx6="http://schemas.microsoft.com/office/drawing/2016/5/12/chartex" xmlns:cx7="http://schemas.microsoft.com/office/drawing/2016/5/13/chartex" xmlns:cx8="http://schemas.microsoft.com/office/drawing/2016/5/14/chartex" xmlns:mc="http://schemas.openxmlformats.org/markup-compatibility/2006" xmlns:aink="http://schemas.microsoft.com/office/drawing/2016/ink" xmlns:am3d="http://schemas.microsoft.com/office/drawing/2017/model3d" xmlns:o="urn:schemas-microsoft-com:office:office" xmlns:oel="http://schemas.microsoft.com/office/2019/extlst" xmlns:r="http://schemas.openxmlformats.org/officeDocument/2006/relationships" xmlns:m="http://schemas.openxmlformats.org/officeDocument/2006/math" xmlns:v="urn:schemas-microsoft-com:vml" xmlns:wp14="http://schemas.microsoft.com/office/word/2010/wordprocessingDrawing" xmlns:wp="http://schemas.openxmlformats.org/drawingml/2006/wordprocessingDrawing" xmlns:w10="urn:schemas-microsoft-com:office:word" xmlns:w="http://schemas.openxmlformats.org/wordprocessingml/2006/main" xmlns:w14="http://schemas.microsoft.com/office/word/2010/wordml" xmlns:w15="http://schemas.microsoft.com/office/word/2012/wordml" xmlns:w16cex="http://schemas.microsoft.com/office/word/2018/wordml/cex" xmlns:w16cid="http://schemas.microsoft.com/office/word/2016/wordml/cid" xmlns:w16="http://schemas.microsoft.com/office/word/2018/wordml" xmlns:w16sdtdh="http://schemas.microsoft.com/office/word/2020/wordml/sdtdatahash" xmlns:w16se="http://schemas.microsoft.com/office/word/2015/wordml/symex" xmlns:wpg="http://schemas.microsoft.com/office/word/2010/wordprocessingGroup" xmlns:wpi="http://schemas.microsoft.com/office/word/2010/wordprocessingInk" xmlns:wne="http://schemas.microsoft.com/office/word/2006/wordml" xmlns:wps="http://schemas.microsoft.com/office/word/2010/wordprocessingShape" mc:Ignorable="w14 w15 w16se w16cid w16 w16cex w16sdtdh wp14">
+  <w:sdt>
+    <w:sdtPr>
+      <w:rPr>
+        <w:rStyle w:val="PageNumber"/>
+      </w:rPr>
+      <w:id w:val="-1625918278"/>
+      <w:docPartObj>
+        <w:docPartGallery w:val="Page Numbers (Bottom of Page)"/>
+        <w:docPartUnique/>
+      </w:docPartObj>
+    </w:sdtPr>
+    <w:sdtEndPr>
+      <w:rPr>
+        <w:rStyle w:val="PageNumber"/>
+        <w:sz w:val="20"/>
+        <w:szCs w:val="20"/>
+      </w:rPr>
+    </w:sdtEndPr>
+    <w:sdtContent>
+      <w:p>
+        <w:pPr>
+          <w:pStyle w:val="Footer"/>
+          <w:framePr w:wrap="none" w:vAnchor="text" w:hAnchor="margin" w:xAlign="right" w:y="1"/>
+          <w:rPr>
+            <w:rStyle w:val="PageNumber"/>
+            <w:sz w:val="20"/>
+            <w:szCs w:val="20"/>
+          </w:rPr>
+        </w:pPr>
+        <w:r>
+          <w:rPr>
+            <w:rStyle w:val="PageNumber"/>
+            <w:sz w:val="20"/>
+            <w:szCs w:val="20"/>
+          </w:rPr>
+          <w:fldChar w:fldCharType="begin"/>
+        </w:r>
+        <w:r>
+          <w:rPr>
+            <w:rStyle w:val="PageNumber"/>
+            <w:sz w:val="20"/>
+            <w:szCs w:val="20"/>
+          </w:rPr>
+          <w:instrText xml:space="preserve"> PAGE </w:instrText>
+        </w:r>
+        <w:r>
+          <w:rPr>
+            <w:rStyle w:val="PageNumber"/>
+            <w:sz w:val="20"/>
+            <w:szCs w:val="20"/>
+          </w:rPr>
+          <w:fldChar w:fldCharType="separate"/>
+        </w:r>
+        <w:r>
+          <w:rPr>
+            <w:rStyle w:val="PageNumber"/>
+            <w:noProof/>
+            <w:sz w:val="20"/>
+            <w:szCs w:val="20"/>
+          </w:rPr>
+          <w:t>1</w:t>
+        </w:r>
+        <w:r>
+          <w:rPr>
+            <w:rStyle w:val="PageNumber"/>
+            <w:sz w:val="20"/>
+            <w:szCs w:val="20"/>
+          </w:rPr>
+          <w:fldChar w:fldCharType="end"/>
+        </w:r>
+      </w:p>
+    </w:sdtContent>
+  </w:sdt>
+  <w:p>
+    <w:pPr>
+      <w:pStyle w:val="Footer"/>
+      <w:ind w:right="360"/>
+      <w:rPr>
+        <w:sz w:val="20"/>
+        <w:szCs w:val="20"/>
+      </w:rPr>
+    </w:pPr>
+  </w:p>
+</w:ftr>
+</file>
+
 <file path=word/footnotes.xml><?xml version="1.0" encoding="utf-8"?>
-<w:footnotes xmlns:wpc="http://schemas.microsoft.com/office/word/2010/wordprocessingCanvas" xmlns:cx="http://schemas.microsoft.com/office/drawing/2014/chartex" xmlns:cx1="http://schemas.microsoft.com/office/drawing/2015/9/8/chartex" xmlns:cx2="http://schemas.microsoft.com/office/drawing/2015/10/21/chartex" xmlns:cx3="http://schemas.microsoft.com/office/drawing/2016/5/9/chartex" xmlns:cx4="http://schemas.microsoft.com/office/drawing/2016/5/10/chartex" xmlns:cx5="http://schemas.microsoft.com/office/drawing/2016/5/11/chartex" xmlns:cx6="http://schemas.microsoft.com/office/drawing/2016/5/12/chartex" xmlns:cx7="http://schemas.microsoft.com/office/drawing/2016/5/13/chartex" xmlns:cx8="http://schemas.microsoft.com/office/drawing/2016/5/14/chartex" xmlns:mc="http://schemas.openxmlformats.org/markup-compatibility/2006" xmlns:aink="http://schemas.microsoft.com/office/drawing/2016/ink" xmlns:am3d="http://schemas.microsoft.com/office/drawing/2017/model3d" xmlns:o="urn:schemas-microsoft-com:office:office" xmlns:r="http://schemas.openxmlformats.org/officeDocument/2006/relationships" xmlns:m="http://schemas.openxmlformats.org/officeDocument/2006/math" xmlns:v="urn:schemas-microsoft-com:vml" xmlns:wp14="http://schemas.microsoft.com/office/word/2010/wordprocessingDrawing" xmlns:wp="http://schemas.openxmlformats.org/drawingml/2006/wordprocessingDrawing" xmlns:w10="urn:schemas-microsoft-com:office:word" xmlns:w="http://schemas.openxmlformats.org/wordprocessingml/2006/main" xmlns:w14="http://schemas.microsoft.com/office/word/2010/wordml" xmlns:w15="http://schemas.microsoft.com/office/word/2012/wordml" xmlns:w16cex="http://schemas.microsoft.com/office/word/2018/wordml/cex" xmlns:w16cid="http://schemas.microsoft.com/office/word/2016/wordml/cid" xmlns:w16="http://schemas.microsoft.com/office/word/2018/wordml" xmlns:w16se="http://schemas.microsoft.com/office/word/2015/wordml/symex" xmlns:wpg="http://schemas.microsoft.com/office/word/2010/wordprocessingGroup" xmlns:wpi="http://schemas.microsoft.com/office/word/2010/wordprocessingInk" xmlns:wne="http://schemas.microsoft.com/office/word/2006/wordml" xmlns:wps="http://schemas.microsoft.com/office/word/2010/wordprocessingShape" mc:Ignorable="w14 w15 w16se w16cid w16 w16cex wp14">
+<w:footnotes xmlns:wpc="http://schemas.microsoft.com/office/word/2010/wordprocessingCanvas" xmlns:cx="http://schemas.microsoft.com/office/drawing/2014/chartex" xmlns:cx1="http://schemas.microsoft.com/office/drawing/2015/9/8/chartex" xmlns:cx2="http://schemas.microsoft.com/office/drawing/2015/10/21/chartex" xmlns:cx3="http://schemas.microsoft.com/office/drawing/2016/5/9/chartex" xmlns:cx4="http://schemas.microsoft.com/office/drawing/2016/5/10/chartex" xmlns:cx5="http://schemas.microsoft.com/office/drawing/2016/5/11/chartex" xmlns:cx6="http://schemas.microsoft.com/office/drawing/2016/5/12/chartex" xmlns:cx7="http://schemas.microsoft.com/office/drawing/2016/5/13/chartex" xmlns:cx8="http://schemas.microsoft.com/office/drawing/2016/5/14/chartex" xmlns:mc="http://schemas.openxmlformats.org/markup-compatibility/2006" xmlns:aink="http://schemas.microsoft.com/office/drawing/2016/ink" xmlns:am3d="http://schemas.microsoft.com/office/drawing/2017/model3d" xmlns:o="urn:schemas-microsoft-com:office:office" xmlns:oel="http://schemas.microsoft.com/office/2019/extlst" xmlns:r="http://schemas.openxmlformats.org/officeDocument/2006/relationships" xmlns:m="http://schemas.openxmlformats.org/officeDocument/2006/math" xmlns:v="urn:schemas-microsoft-com:vml" xmlns:wp14="http://schemas.microsoft.com/office/word/2010/wordprocessingDrawing" xmlns:wp="http://schemas.openxmlformats.org/drawingml/2006/wordprocessingDrawing" xmlns:w10="urn:schemas-microsoft-com:office:word" xmlns:w="http://schemas.openxmlformats.org/wordprocessingml/2006/main" xmlns:w14="http://schemas.microsoft.com/office/word/2010/wordml" xmlns:w15="http://schemas.microsoft.com/office/word/2012/wordml" xmlns:w16cex="http://schemas.microsoft.com/office/word/2018/wordml/cex" xmlns:w16cid="http://schemas.microsoft.com/office/word/2016/wordml/cid" xmlns:w16="http://schemas.microsoft.com/office/word/2018/wordml" xmlns:w16sdtdh="http://schemas.microsoft.com/office/word/2020/wordml/sdtdatahash" xmlns:w16se="http://schemas.microsoft.com/office/word/2015/wordml/symex" xmlns:wpg="http://schemas.microsoft.com/office/word/2010/wordprocessingGroup" xmlns:wpi="http://schemas.microsoft.com/office/word/2010/wordprocessingInk" xmlns:wne="http://schemas.microsoft.com/office/word/2006/wordml" xmlns:wps="http://schemas.microsoft.com/office/word/2010/wordprocessingShape" mc:Ignorable="w14 w15 w16se w16cid w16 w16cex w16sdtdh wp14">
   <w:footnote w:type="separator" w:id="-1">
     <w:p>
       <w:r>
@@ -359,11 +514,11 @@
 </file>
 
 <file path=word/numbering.xml><?xml version="1.0" encoding="utf-8"?>
-<w:numbering xmlns:wpc="http://schemas.microsoft.com/office/word/2010/wordprocessingCanvas" xmlns:cx="http://schemas.microsoft.com/office/drawing/2014/chartex" xmlns:cx1="http://schemas.microsoft.com/office/drawing/2015/9/8/chartex" xmlns:cx2="http://schemas.microsoft.com/office/drawing/2015/10/21/chartex" xmlns:cx3="http://schemas.microsoft.com/office/drawing/2016/5/9/chartex" xmlns:cx4="http://schemas.microsoft.com/office/drawing/2016/5/10/chartex" xmlns:cx5="http://schemas.microsoft.com/office/drawing/2016/5/11/chartex" xmlns:cx6="http://schemas.microsoft.com/office/drawing/2016/5/12/chartex" xmlns:cx7="http://schemas.microsoft.com/office/drawing/2016/5/13/chartex" xmlns:cx8="http://schemas.microsoft.com/office/drawing/2016/5/14/chartex" xmlns:mc="http://schemas.openxmlformats.org/markup-compatibility/2006" xmlns:aink="http://schemas.microsoft.com/office/drawing/2016/ink" xmlns:am3d="http://schemas.microsoft.com/office/drawing/2017/model3d" xmlns:o="urn:schemas-microsoft-com:office:office" xmlns:r="http://schemas.openxmlformats.org/officeDocument/2006/relationships" xmlns:m="http://schemas.openxmlformats.org/officeDocument/2006/math" xmlns:v="urn:schemas-microsoft-com:vml" xmlns:wp14="http://schemas.microsoft.com/office/word/2010/wordprocessingDrawing" xmlns:wp="http://schemas.openxmlformats.org/drawingml/2006/wordprocessingDrawing" xmlns:w10="urn:schemas-microsoft-com:office:word" xmlns:w="http://schemas.openxmlformats.org/wordprocessingml/2006/main" xmlns:w14="http://schemas.microsoft.com/office/word/2010/wordml" xmlns:w15="http://schemas.microsoft.com/office/word/2012/wordml" xmlns:w16cex="http://schemas.microsoft.com/office/word/2018/wordml/cex" xmlns:w16cid="http://schemas.microsoft.com/office/word/2016/wordml/cid" xmlns:w16="http://schemas.microsoft.com/office/word/2018/wordml" xmlns:w16se="http://schemas.microsoft.com/office/word/2015/wordml/symex" xmlns:wpg="http://schemas.microsoft.com/office/word/2010/wordprocessingGroup" xmlns:wpi="http://schemas.microsoft.com/office/word/2010/wordprocessingInk" xmlns:wne="http://schemas.microsoft.com/office/word/2006/wordml" xmlns:wps="http://schemas.microsoft.com/office/word/2010/wordprocessingShape" mc:Ignorable="w14 w15 w16se w16cid w16 w16cex wp14">
+<w:numbering xmlns:wpc="http://schemas.microsoft.com/office/word/2010/wordprocessingCanvas" xmlns:cx="http://schemas.microsoft.com/office/drawing/2014/chartex" xmlns:cx1="http://schemas.microsoft.com/office/drawing/2015/9/8/chartex" xmlns:cx2="http://schemas.microsoft.com/office/drawing/2015/10/21/chartex" xmlns:cx3="http://schemas.microsoft.com/office/drawing/2016/5/9/chartex" xmlns:cx4="http://schemas.microsoft.com/office/drawing/2016/5/10/chartex" xmlns:cx5="http://schemas.microsoft.com/office/drawing/2016/5/11/chartex" xmlns:cx6="http://schemas.microsoft.com/office/drawing/2016/5/12/chartex" xmlns:cx7="http://schemas.microsoft.com/office/drawing/2016/5/13/chartex" xmlns:cx8="http://schemas.microsoft.com/office/drawing/2016/5/14/chartex" xmlns:mc="http://schemas.openxmlformats.org/markup-compatibility/2006" xmlns:aink="http://schemas.microsoft.com/office/drawing/2016/ink" xmlns:am3d="http://schemas.microsoft.com/office/drawing/2017/model3d" xmlns:o="urn:schemas-microsoft-com:office:office" xmlns:oel="http://schemas.microsoft.com/office/2019/extlst" xmlns:r="http://schemas.openxmlformats.org/officeDocument/2006/relationships" xmlns:m="http://schemas.openxmlformats.org/officeDocument/2006/math" xmlns:v="urn:schemas-microsoft-com:vml" xmlns:wp14="http://schemas.microsoft.com/office/word/2010/wordprocessingDrawing" xmlns:wp="http://schemas.openxmlformats.org/drawingml/2006/wordprocessingDrawing" xmlns:w10="urn:schemas-microsoft-com:office:word" xmlns:w="http://schemas.openxmlformats.org/wordprocessingml/2006/main" xmlns:w14="http://schemas.microsoft.com/office/word/2010/wordml" xmlns:w15="http://schemas.microsoft.com/office/word/2012/wordml" xmlns:w16cex="http://schemas.microsoft.com/office/word/2018/wordml/cex" xmlns:w16cid="http://schemas.microsoft.com/office/word/2016/wordml/cid" xmlns:w16="http://schemas.microsoft.com/office/word/2018/wordml" xmlns:w16sdtdh="http://schemas.microsoft.com/office/word/2020/wordml/sdtdatahash" xmlns:w16se="http://schemas.microsoft.com/office/word/2015/wordml/symex" xmlns:wpg="http://schemas.microsoft.com/office/word/2010/wordprocessingGroup" xmlns:wpi="http://schemas.microsoft.com/office/word/2010/wordprocessingInk" xmlns:wne="http://schemas.microsoft.com/office/word/2006/wordml" xmlns:wps="http://schemas.microsoft.com/office/word/2010/wordprocessingShape" mc:Ignorable="w14 w15 w16se w16cid w16 w16cex w16sdtdh wp14">
   <w:abstractNum w:abstractNumId="0" w15:restartNumberingAfterBreak="0">
     <w:nsid w:val="FFFFFF7C"/>
     <w:multiLevelType w:val="singleLevel"/>
-    <w:tmpl w:val="C7269108"/>
+    <w:tmpl w:val="E416A33A"/>
     <w:lvl w:ilvl="0">
       <w:start w:val="1"/>
       <w:numFmt w:val="decimal"/>
@@ -380,7 +535,7 @@
   <w:abstractNum w:abstractNumId="1" w15:restartNumberingAfterBreak="0">
     <w:nsid w:val="FFFFFF7D"/>
     <w:multiLevelType w:val="singleLevel"/>
-    <w:tmpl w:val="7DA804E0"/>
+    <w:tmpl w:val="644E9CEA"/>
     <w:lvl w:ilvl="0">
       <w:start w:val="1"/>
       <w:numFmt w:val="decimal"/>
@@ -397,7 +552,7 @@
   <w:abstractNum w:abstractNumId="2" w15:restartNumberingAfterBreak="0">
     <w:nsid w:val="FFFFFF7E"/>
     <w:multiLevelType w:val="singleLevel"/>
-    <w:tmpl w:val="5C9419D6"/>
+    <w:tmpl w:val="24065412"/>
     <w:lvl w:ilvl="0">
       <w:start w:val="1"/>
       <w:numFmt w:val="decimal"/>
@@ -414,7 +569,7 @@
   <w:abstractNum w:abstractNumId="3" w15:restartNumberingAfterBreak="0">
     <w:nsid w:val="FFFFFF7F"/>
     <w:multiLevelType w:val="singleLevel"/>
-    <w:tmpl w:val="85A20C34"/>
+    <w:tmpl w:val="9AC020F2"/>
     <w:lvl w:ilvl="0">
       <w:start w:val="1"/>
       <w:numFmt w:val="decimal"/>
@@ -431,7 +586,7 @@
   <w:abstractNum w:abstractNumId="4" w15:restartNumberingAfterBreak="0">
     <w:nsid w:val="FFFFFF80"/>
     <w:multiLevelType w:val="singleLevel"/>
-    <w:tmpl w:val="DBCCA0DE"/>
+    <w:tmpl w:val="FE709F6E"/>
     <w:lvl w:ilvl="0">
       <w:start w:val="1"/>
       <w:numFmt w:val="bullet"/>
@@ -451,7 +606,7 @@
   <w:abstractNum w:abstractNumId="5" w15:restartNumberingAfterBreak="0">
     <w:nsid w:val="FFFFFF81"/>
     <w:multiLevelType w:val="singleLevel"/>
-    <w:tmpl w:val="0A9EAEC6"/>
+    <w:tmpl w:val="ECA03CDC"/>
     <w:lvl w:ilvl="0">
       <w:start w:val="1"/>
       <w:numFmt w:val="bullet"/>
@@ -471,7 +626,7 @@
   <w:abstractNum w:abstractNumId="6" w15:restartNumberingAfterBreak="0">
     <w:nsid w:val="FFFFFF82"/>
     <w:multiLevelType w:val="singleLevel"/>
-    <w:tmpl w:val="70D29C50"/>
+    <w:tmpl w:val="5384833A"/>
     <w:lvl w:ilvl="0">
       <w:start w:val="1"/>
       <w:numFmt w:val="bullet"/>
@@ -491,7 +646,7 @@
   <w:abstractNum w:abstractNumId="7" w15:restartNumberingAfterBreak="0">
     <w:nsid w:val="FFFFFF83"/>
     <w:multiLevelType w:val="singleLevel"/>
-    <w:tmpl w:val="2E6A18BA"/>
+    <w:tmpl w:val="B540F602"/>
     <w:lvl w:ilvl="0">
       <w:start w:val="1"/>
       <w:numFmt w:val="bullet"/>
@@ -511,7 +666,7 @@
   <w:abstractNum w:abstractNumId="8" w15:restartNumberingAfterBreak="0">
     <w:nsid w:val="FFFFFF88"/>
     <w:multiLevelType w:val="singleLevel"/>
-    <w:tmpl w:val="99AA9C7C"/>
+    <w:tmpl w:val="4B0A4B16"/>
     <w:lvl w:ilvl="0">
       <w:start w:val="1"/>
       <w:numFmt w:val="decimal"/>
@@ -528,7 +683,7 @@
   <w:abstractNum w:abstractNumId="9" w15:restartNumberingAfterBreak="0">
     <w:nsid w:val="FFFFFF89"/>
     <w:multiLevelType w:val="singleLevel"/>
-    <w:tmpl w:val="167AA91A"/>
+    <w:tmpl w:val="41CCA2A0"/>
     <w:lvl w:ilvl="0">
       <w:start w:val="1"/>
       <w:numFmt w:val="bullet"/>
@@ -622,44 +777,44 @@
       </w:pPr>
     </w:lvl>
   </w:abstractNum>
-  <w:num w:numId="1">
+  <w:num w:numId="1" w16cid:durableId="157422633">
     <w:abstractNumId w:val="10"/>
   </w:num>
-  <w:num w:numId="2">
+  <w:num w:numId="2" w16cid:durableId="50277978">
     <w:abstractNumId w:val="0"/>
   </w:num>
-  <w:num w:numId="3">
+  <w:num w:numId="3" w16cid:durableId="934754677">
     <w:abstractNumId w:val="1"/>
   </w:num>
-  <w:num w:numId="4">
+  <w:num w:numId="4" w16cid:durableId="2118793838">
     <w:abstractNumId w:val="2"/>
   </w:num>
-  <w:num w:numId="5">
+  <w:num w:numId="5" w16cid:durableId="1490752518">
     <w:abstractNumId w:val="3"/>
   </w:num>
-  <w:num w:numId="6">
+  <w:num w:numId="6" w16cid:durableId="177043020">
     <w:abstractNumId w:val="8"/>
   </w:num>
-  <w:num w:numId="7">
+  <w:num w:numId="7" w16cid:durableId="38668676">
     <w:abstractNumId w:val="4"/>
   </w:num>
-  <w:num w:numId="8">
+  <w:num w:numId="8" w16cid:durableId="781454890">
     <w:abstractNumId w:val="5"/>
   </w:num>
-  <w:num w:numId="9">
+  <w:num w:numId="9" w16cid:durableId="783037622">
     <w:abstractNumId w:val="6"/>
   </w:num>
-  <w:num w:numId="10">
+  <w:num w:numId="10" w16cid:durableId="1881898471">
     <w:abstractNumId w:val="7"/>
   </w:num>
-  <w:num w:numId="11">
+  <w:num w:numId="11" w16cid:durableId="53505925">
     <w:abstractNumId w:val="9"/>
   </w:num>
 </w:numbering>
 </file>
 
 <file path=word/styles.xml><?xml version="1.0" encoding="utf-8"?>
-<w:styles xmlns:mc="http://schemas.openxmlformats.org/markup-compatibility/2006" xmlns:r="http://schemas.openxmlformats.org/officeDocument/2006/relationships" xmlns:w="http://schemas.openxmlformats.org/wordprocessingml/2006/main" xmlns:w14="http://schemas.microsoft.com/office/word/2010/wordml" xmlns:w15="http://schemas.microsoft.com/office/word/2012/wordml" xmlns:w16cex="http://schemas.microsoft.com/office/word/2018/wordml/cex" xmlns:w16cid="http://schemas.microsoft.com/office/word/2016/wordml/cid" xmlns:w16="http://schemas.microsoft.com/office/word/2018/wordml" xmlns:w16se="http://schemas.microsoft.com/office/word/2015/wordml/symex" mc:Ignorable="w14 w15 w16se w16cid w16 w16cex">
+<w:styles xmlns:mc="http://schemas.openxmlformats.org/markup-compatibility/2006" xmlns:r="http://schemas.openxmlformats.org/officeDocument/2006/relationships" xmlns:w="http://schemas.openxmlformats.org/wordprocessingml/2006/main" xmlns:w14="http://schemas.microsoft.com/office/word/2010/wordml" xmlns:w15="http://schemas.microsoft.com/office/word/2012/wordml" xmlns:w16cex="http://schemas.microsoft.com/office/word/2018/wordml/cex" xmlns:w16cid="http://schemas.microsoft.com/office/word/2016/wordml/cid" xmlns:w16="http://schemas.microsoft.com/office/word/2018/wordml" xmlns:w16sdtdh="http://schemas.microsoft.com/office/word/2020/wordml/sdtdatahash" xmlns:w16se="http://schemas.microsoft.com/office/word/2015/wordml/symex" mc:Ignorable="w14 w15 w16se w16cid w16 w16cex w16sdtdh">
   <w:docDefaults>
     <w:rPrDefault>
       <w:rPr>
@@ -1031,18 +1186,18 @@
     <w:next w:val="BodyText"/>
     <w:uiPriority w:val="9"/>
     <w:qFormat/>
-    <w:rsid w:val="00515FCD"/>
+    <w:rsid w:val="002A7FF0"/>
     <w:pPr>
       <w:keepNext/>
       <w:keepLines/>
-      <w:spacing w:before="480" w:after="0"/>
+      <w:spacing w:after="240"/>
       <w:outlineLvl w:val="0"/>
     </w:pPr>
     <w:rPr>
-      <w:rFonts w:eastAsiaTheme="majorEastAsia" w:cstheme="majorBidi"/>
+      <w:rFonts w:eastAsiaTheme="majorEastAsia" w:cs="Times New Roman (Headings CS)"/>
       <w:b/>
       <w:bCs/>
-      <w:sz w:val="32"/>
+      <w:caps/>
       <w:szCs w:val="32"/>
     </w:rPr>
   </w:style>
@@ -1053,18 +1208,17 @@
     <w:uiPriority w:val="9"/>
     <w:unhideWhenUsed/>
     <w:qFormat/>
-    <w:rsid w:val="00515FCD"/>
+    <w:rsid w:val="002A7FF0"/>
     <w:pPr>
       <w:keepNext/>
       <w:keepLines/>
-      <w:spacing w:before="200" w:after="0"/>
+      <w:spacing w:after="240"/>
       <w:outlineLvl w:val="1"/>
     </w:pPr>
     <w:rPr>
       <w:rFonts w:eastAsiaTheme="majorEastAsia" w:cstheme="majorBidi"/>
       <w:b/>
       <w:bCs/>
-      <w:sz w:val="28"/>
       <w:szCs w:val="28"/>
     </w:rPr>
   </w:style>
@@ -1075,17 +1229,18 @@
     <w:uiPriority w:val="9"/>
     <w:unhideWhenUsed/>
     <w:qFormat/>
-    <w:rsid w:val="00515FCD"/>
+    <w:rsid w:val="002A7FF0"/>
     <w:pPr>
       <w:keepNext/>
       <w:keepLines/>
-      <w:spacing w:before="200" w:after="0"/>
+      <w:spacing w:after="240"/>
       <w:outlineLvl w:val="2"/>
     </w:pPr>
     <w:rPr>
       <w:rFonts w:eastAsiaTheme="majorEastAsia" w:cstheme="majorBidi"/>
       <w:b/>
       <w:bCs/>
+      <w:i/>
       <w:szCs w:val="22"/>
     </w:rPr>
   </w:style>
@@ -1096,11 +1251,11 @@
     <w:uiPriority w:val="9"/>
     <w:unhideWhenUsed/>
     <w:qFormat/>
-    <w:rsid w:val="00515FCD"/>
+    <w:rsid w:val="002A7FF0"/>
     <w:pPr>
       <w:keepNext/>
       <w:keepLines/>
-      <w:spacing w:before="200" w:after="0"/>
+      <w:spacing w:after="240"/>
       <w:outlineLvl w:val="3"/>
     </w:pPr>
     <w:rPr>
@@ -1238,8 +1393,9 @@
     <w:basedOn w:val="Normal"/>
     <w:link w:val="BodyTextChar"/>
     <w:qFormat/>
-    <w:pPr>
-      <w:spacing w:before="180" w:after="180"/>
+    <w:rsid w:val="002A7FF0"/>
+    <w:pPr>
+      <w:spacing w:after="240"/>
     </w:pPr>
   </w:style>
   <w:style w:type="paragraph" w:customStyle="1" w:styleId="FirstParagraph">
@@ -1247,6 +1403,7 @@
     <w:basedOn w:val="BodyText"/>
     <w:next w:val="BodyText"/>
     <w:qFormat/>
+    <w:rsid w:val="002A7FF0"/>
   </w:style>
   <w:style w:type="paragraph" w:customStyle="1" w:styleId="Compact">
     <w:name w:val="Compact"/>
@@ -1261,18 +1418,17 @@
     <w:basedOn w:val="Normal"/>
     <w:next w:val="BodyText"/>
     <w:qFormat/>
-    <w:rsid w:val="00515FCD"/>
+    <w:rsid w:val="001B6A06"/>
     <w:pPr>
       <w:keepNext/>
       <w:keepLines/>
-      <w:spacing w:before="480" w:after="240"/>
-      <w:jc w:val="center"/>
-    </w:pPr>
-    <w:rPr>
-      <w:rFonts w:eastAsiaTheme="majorEastAsia" w:cstheme="majorBidi"/>
+      <w:spacing w:after="240" w:line="240" w:lineRule="auto"/>
+    </w:pPr>
+    <w:rPr>
+      <w:rFonts w:eastAsiaTheme="majorEastAsia" w:cs="Times New Roman (Headings CS)"/>
       <w:b/>
       <w:bCs/>
-      <w:sz w:val="36"/>
+      <w:sz w:val="32"/>
       <w:szCs w:val="36"/>
     </w:rPr>
   </w:style>
@@ -1293,11 +1449,11 @@
     <w:name w:val="Author"/>
     <w:next w:val="BodyText"/>
     <w:qFormat/>
-    <w:rsid w:val="00681772"/>
+    <w:rsid w:val="002A7FF0"/>
     <w:pPr>
       <w:keepNext/>
       <w:keepLines/>
-      <w:jc w:val="center"/>
+      <w:spacing w:after="240" w:line="360" w:lineRule="auto"/>
     </w:pPr>
     <w:rPr>
       <w:rFonts w:asciiTheme="majorHAnsi" w:hAnsiTheme="majorHAnsi"/>
@@ -1308,11 +1464,11 @@
     <w:name w:val="Date"/>
     <w:next w:val="BodyText"/>
     <w:qFormat/>
-    <w:rsid w:val="00681772"/>
+    <w:rsid w:val="002A7FF0"/>
     <w:pPr>
       <w:keepNext/>
       <w:keepLines/>
-      <w:jc w:val="center"/>
+      <w:spacing w:after="240" w:line="360" w:lineRule="auto"/>
     </w:pPr>
     <w:rPr>
       <w:rFonts w:asciiTheme="majorHAnsi" w:hAnsiTheme="majorHAnsi"/>
@@ -1493,11 +1649,11 @@
   <w:style w:type="character" w:styleId="Hyperlink">
     <w:name w:val="Hyperlink"/>
     <w:basedOn w:val="CaptionChar"/>
-    <w:rsid w:val="003F6A90"/>
+    <w:rsid w:val="00A76699"/>
     <w:rPr>
       <w:rFonts w:asciiTheme="majorHAnsi" w:hAnsiTheme="majorHAnsi"/>
-      <w:b/>
-      <w:color w:val="943634" w:themeColor="accent2" w:themeShade="BF"/>
+      <w:b w:val="0"/>
+      <w:color w:val="17365D" w:themeColor="text2" w:themeShade="BF"/>
       <w:sz w:val="22"/>
     </w:rPr>
   </w:style>
@@ -1873,11 +2029,10 @@
   <w:style w:type="character" w:styleId="LineNumber">
     <w:name w:val="line number"/>
     <w:basedOn w:val="DefaultParagraphFont"/>
-    <w:semiHidden/>
     <w:unhideWhenUsed/>
-    <w:rsid w:val="008E5E5D"/>
-    <w:rPr>
-      <w:rFonts w:asciiTheme="minorHAnsi" w:hAnsiTheme="minorHAnsi"/>
+    <w:rsid w:val="00A76699"/>
+    <w:rPr>
+      <w:rFonts w:asciiTheme="majorHAnsi" w:hAnsiTheme="majorHAnsi"/>
       <w:sz w:val="18"/>
     </w:rPr>
   </w:style>
@@ -1885,7 +2040,93 @@
     <w:name w:val="Body Text Char"/>
     <w:basedOn w:val="DefaultParagraphFont"/>
     <w:link w:val="BodyText"/>
-    <w:rsid w:val="000650CF"/>
+    <w:rsid w:val="002A7FF0"/>
+    <w:rPr>
+      <w:rFonts w:asciiTheme="majorHAnsi" w:hAnsiTheme="majorHAnsi"/>
+      <w:sz w:val="22"/>
+    </w:rPr>
+  </w:style>
+  <w:style w:type="character" w:styleId="FollowedHyperlink">
+    <w:name w:val="FollowedHyperlink"/>
+    <w:basedOn w:val="DefaultParagraphFont"/>
+    <w:semiHidden/>
+    <w:unhideWhenUsed/>
+    <w:rsid w:val="00A76699"/>
+    <w:rPr>
+      <w:color w:val="800080" w:themeColor="followedHyperlink"/>
+      <w:u w:val="single"/>
+    </w:rPr>
+  </w:style>
+  <w:style w:type="paragraph" w:styleId="TOAHeading">
+    <w:name w:val="toa heading"/>
+    <w:basedOn w:val="Normal"/>
+    <w:next w:val="Normal"/>
+    <w:unhideWhenUsed/>
+    <w:rsid w:val="00384B5B"/>
+    <w:pPr>
+      <w:spacing w:before="120"/>
+    </w:pPr>
+    <w:rPr>
+      <w:rFonts w:eastAsiaTheme="majorEastAsia" w:cstheme="majorBidi"/>
+      <w:b/>
+      <w:bCs/>
+      <w:sz w:val="24"/>
+    </w:rPr>
+  </w:style>
+  <w:style w:type="paragraph" w:styleId="Footer">
+    <w:name w:val="footer"/>
+    <w:basedOn w:val="Normal"/>
+    <w:link w:val="FooterChar"/>
+    <w:unhideWhenUsed/>
+    <w:rsid w:val="008D6E14"/>
+    <w:pPr>
+      <w:tabs>
+        <w:tab w:val="center" w:pos="4680"/>
+        <w:tab w:val="right" w:pos="9360"/>
+      </w:tabs>
+      <w:spacing w:after="0" w:line="240" w:lineRule="auto"/>
+    </w:pPr>
+  </w:style>
+  <w:style w:type="character" w:customStyle="1" w:styleId="FooterChar">
+    <w:name w:val="Footer Char"/>
+    <w:basedOn w:val="DefaultParagraphFont"/>
+    <w:link w:val="Footer"/>
+    <w:rsid w:val="008D6E14"/>
+    <w:rPr>
+      <w:rFonts w:asciiTheme="majorHAnsi" w:hAnsiTheme="majorHAnsi"/>
+      <w:sz w:val="22"/>
+    </w:rPr>
+  </w:style>
+  <w:style w:type="character" w:styleId="PageNumber">
+    <w:name w:val="page number"/>
+    <w:basedOn w:val="DefaultParagraphFont"/>
+    <w:semiHidden/>
+    <w:unhideWhenUsed/>
+    <w:rsid w:val="008D6E14"/>
+  </w:style>
+  <w:style w:type="paragraph" w:styleId="Header">
+    <w:name w:val="header"/>
+    <w:basedOn w:val="Normal"/>
+    <w:link w:val="HeaderChar"/>
+    <w:unhideWhenUsed/>
+    <w:rsid w:val="008D6E14"/>
+    <w:pPr>
+      <w:tabs>
+        <w:tab w:val="center" w:pos="4680"/>
+        <w:tab w:val="right" w:pos="9360"/>
+      </w:tabs>
+      <w:spacing w:after="0" w:line="240" w:lineRule="auto"/>
+    </w:pPr>
+  </w:style>
+  <w:style w:type="character" w:customStyle="1" w:styleId="HeaderChar">
+    <w:name w:val="Header Char"/>
+    <w:basedOn w:val="DefaultParagraphFont"/>
+    <w:link w:val="Header"/>
+    <w:rsid w:val="008D6E14"/>
+    <w:rPr>
+      <w:rFonts w:asciiTheme="majorHAnsi" w:hAnsiTheme="majorHAnsi"/>
+      <w:sz w:val="22"/>
+    </w:rPr>
   </w:style>
 </w:styles>
 </file>

</xml_diff>